<commit_message>
more final changes to Group Report
</commit_message>
<xml_diff>
--- a/Group Project Report/Group_Project_Report_V1.2.docx
+++ b/Group Project Report/Group_Project_Report_V1.2.docx
@@ -404,6 +404,14 @@
             <w:pPr>
               <w:jc w:val="center"/>
             </w:pPr>
+            <w:hyperlink r:id="rId8" w:history="1">
+              <w:r>
+                <w:rPr>
+                  <w:rStyle w:val="Hyperlink"/>
+                </w:rPr>
+                <w:t>https://calendar_nodeengine-stefdworschak632650.codeanyapp.com/</w:t>
+              </w:r>
+            </w:hyperlink>
           </w:p>
         </w:tc>
       </w:tr>
@@ -447,7 +455,167 @@
           <w:p>
             <w:pPr>
               <w:jc w:val="center"/>
+              <w:rPr>
+                <w:rStyle w:val="BookTitle"/>
+                <w:rFonts w:ascii="Calibri Light" w:eastAsia="Meiryo UI" w:hAnsi="Calibri Light" w:cs="Calibri Light"/>
+                <w:b w:val="0"/>
+                <w:bCs w:val="0"/>
+                <w:smallCaps w:val="0"/>
+                <w:spacing w:val="0"/>
+                <w:lang w:val="en-GB"/>
+              </w:rPr>
             </w:pPr>
+            <w:r>
+              <w:rPr>
+                <w:rStyle w:val="BookTitle"/>
+                <w:rFonts w:ascii="Calibri Light" w:eastAsia="Meiryo UI" w:hAnsi="Calibri Light" w:cs="Calibri Light"/>
+                <w:b w:val="0"/>
+                <w:bCs w:val="0"/>
+                <w:smallCaps w:val="0"/>
+                <w:spacing w:val="0"/>
+                <w:lang w:val="en-GB"/>
+              </w:rPr>
+              <w:t xml:space="preserve">@google/maps, body-parser, </w:t>
+            </w:r>
+            <w:proofErr w:type="spellStart"/>
+            <w:r>
+              <w:rPr>
+                <w:rStyle w:val="BookTitle"/>
+                <w:rFonts w:ascii="Calibri Light" w:eastAsia="Meiryo UI" w:hAnsi="Calibri Light" w:cs="Calibri Light"/>
+                <w:b w:val="0"/>
+                <w:bCs w:val="0"/>
+                <w:smallCaps w:val="0"/>
+                <w:spacing w:val="0"/>
+                <w:lang w:val="en-GB"/>
+              </w:rPr>
+              <w:t>ejs</w:t>
+            </w:r>
+            <w:proofErr w:type="spellEnd"/>
+            <w:r>
+              <w:rPr>
+                <w:rStyle w:val="BookTitle"/>
+                <w:rFonts w:ascii="Calibri Light" w:eastAsia="Meiryo UI" w:hAnsi="Calibri Light" w:cs="Calibri Light"/>
+                <w:b w:val="0"/>
+                <w:bCs w:val="0"/>
+                <w:smallCaps w:val="0"/>
+                <w:spacing w:val="0"/>
+                <w:lang w:val="en-GB"/>
+              </w:rPr>
+              <w:t>, express, express-session, fs,</w:t>
+            </w:r>
+            <w:r>
+              <w:rPr>
+                <w:rStyle w:val="BookTitle"/>
+                <w:rFonts w:ascii="Calibri Light" w:eastAsia="Meiryo UI" w:hAnsi="Calibri Light" w:cs="Calibri Light"/>
+                <w:b w:val="0"/>
+                <w:bCs w:val="0"/>
+                <w:smallCaps w:val="0"/>
+                <w:spacing w:val="0"/>
+                <w:lang w:val="en-GB"/>
+              </w:rPr>
+              <w:t xml:space="preserve"> </w:t>
+            </w:r>
+            <w:r>
+              <w:rPr>
+                <w:rStyle w:val="BookTitle"/>
+                <w:rFonts w:ascii="Calibri Light" w:eastAsia="Meiryo UI" w:hAnsi="Calibri Light" w:cs="Calibri Light"/>
+                <w:b w:val="0"/>
+                <w:bCs w:val="0"/>
+                <w:smallCaps w:val="0"/>
+                <w:spacing w:val="0"/>
+                <w:lang w:val="en-GB"/>
+              </w:rPr>
+              <w:t xml:space="preserve">js2xmlparser, </w:t>
+            </w:r>
+          </w:p>
+          <w:p>
+            <w:pPr>
+              <w:jc w:val="center"/>
+              <w:rPr>
+                <w:rFonts w:ascii="Calibri Light" w:eastAsia="Meiryo UI" w:hAnsi="Calibri Light" w:cs="Calibri Light"/>
+                <w:lang w:val="en-GB"/>
+              </w:rPr>
+            </w:pPr>
+            <w:bookmarkStart w:id="2" w:name="_GoBack"/>
+            <w:bookmarkEnd w:id="2"/>
+            <w:proofErr w:type="spellStart"/>
+            <w:r>
+              <w:rPr>
+                <w:rStyle w:val="BookTitle"/>
+                <w:rFonts w:ascii="Calibri Light" w:eastAsia="Meiryo UI" w:hAnsi="Calibri Light" w:cs="Calibri Light"/>
+                <w:b w:val="0"/>
+                <w:bCs w:val="0"/>
+                <w:smallCaps w:val="0"/>
+                <w:spacing w:val="0"/>
+                <w:lang w:val="en-GB"/>
+              </w:rPr>
+              <w:t>lbxmljs</w:t>
+            </w:r>
+            <w:proofErr w:type="spellEnd"/>
+            <w:r>
+              <w:rPr>
+                <w:rStyle w:val="BookTitle"/>
+                <w:rFonts w:ascii="Calibri Light" w:eastAsia="Meiryo UI" w:hAnsi="Calibri Light" w:cs="Calibri Light"/>
+                <w:b w:val="0"/>
+                <w:bCs w:val="0"/>
+                <w:smallCaps w:val="0"/>
+                <w:spacing w:val="0"/>
+                <w:lang w:val="en-GB"/>
+              </w:rPr>
+              <w:t xml:space="preserve">, </w:t>
+            </w:r>
+            <w:proofErr w:type="spellStart"/>
+            <w:r>
+              <w:rPr>
+                <w:rStyle w:val="BookTitle"/>
+                <w:rFonts w:ascii="Calibri Light" w:eastAsia="Meiryo UI" w:hAnsi="Calibri Light" w:cs="Calibri Light"/>
+                <w:b w:val="0"/>
+                <w:bCs w:val="0"/>
+                <w:smallCaps w:val="0"/>
+                <w:spacing w:val="0"/>
+                <w:lang w:val="en-GB"/>
+              </w:rPr>
+              <w:t>libxslt</w:t>
+            </w:r>
+            <w:proofErr w:type="spellEnd"/>
+            <w:r>
+              <w:rPr>
+                <w:rStyle w:val="BookTitle"/>
+                <w:rFonts w:ascii="Calibri Light" w:eastAsia="Meiryo UI" w:hAnsi="Calibri Light" w:cs="Calibri Light"/>
+                <w:b w:val="0"/>
+                <w:bCs w:val="0"/>
+                <w:smallCaps w:val="0"/>
+                <w:spacing w:val="0"/>
+                <w:lang w:val="en-GB"/>
+              </w:rPr>
+              <w:t>, simple-</w:t>
+            </w:r>
+            <w:proofErr w:type="spellStart"/>
+            <w:r>
+              <w:rPr>
+                <w:rStyle w:val="BookTitle"/>
+                <w:rFonts w:ascii="Calibri Light" w:eastAsia="Meiryo UI" w:hAnsi="Calibri Light" w:cs="Calibri Light"/>
+                <w:b w:val="0"/>
+                <w:bCs w:val="0"/>
+                <w:smallCaps w:val="0"/>
+                <w:spacing w:val="0"/>
+                <w:lang w:val="en-GB"/>
+              </w:rPr>
+              <w:t>encryptor</w:t>
+            </w:r>
+            <w:proofErr w:type="spellEnd"/>
+            <w:r>
+              <w:rPr>
+                <w:rStyle w:val="BookTitle"/>
+                <w:rFonts w:ascii="Calibri Light" w:eastAsia="Meiryo UI" w:hAnsi="Calibri Light" w:cs="Calibri Light"/>
+                <w:b w:val="0"/>
+                <w:bCs w:val="0"/>
+                <w:smallCaps w:val="0"/>
+                <w:spacing w:val="0"/>
+                <w:lang w:val="en-GB"/>
+              </w:rPr>
+              <w:t>, xml2js</w:t>
+            </w:r>
           </w:p>
         </w:tc>
       </w:tr>
@@ -492,7 +660,7 @@
             <w:pPr>
               <w:jc w:val="center"/>
             </w:pPr>
-            <w:hyperlink r:id="rId8" w:history="1">
+            <w:hyperlink r:id="rId9" w:history="1">
               <w:r>
                 <w:rPr>
                   <w:rStyle w:val="Hyperlink"/>
@@ -614,8 +782,8 @@
           <w:u w:val="single"/>
         </w:rPr>
       </w:pPr>
-      <w:bookmarkStart w:id="2" w:name="_Toc343255046"/>
-      <w:bookmarkStart w:id="3" w:name="_Toc496270146"/>
+      <w:bookmarkStart w:id="3" w:name="_Toc343255046"/>
+      <w:bookmarkStart w:id="4" w:name="_Toc496270146"/>
       <w:r>
         <w:rPr>
           <w:rStyle w:val="BookTitle"/>
@@ -626,12 +794,11 @@
           <w:szCs w:val="40"/>
           <w:u w:val="single"/>
         </w:rPr>
-        <w:lastRenderedPageBreak/>
         <w:t>Purpose of Document</w:t>
       </w:r>
-      <w:bookmarkStart w:id="4" w:name="_Toc343255047"/>
-      <w:bookmarkEnd w:id="2"/>
+      <w:bookmarkStart w:id="5" w:name="_Toc343255047"/>
       <w:bookmarkEnd w:id="3"/>
+      <w:bookmarkEnd w:id="4"/>
     </w:p>
     <w:p>
       <w:pPr>
@@ -679,7 +846,7 @@
           <w:u w:val="single"/>
         </w:rPr>
       </w:pPr>
-      <w:bookmarkStart w:id="5" w:name="_Toc496270147"/>
+      <w:bookmarkStart w:id="6" w:name="_Toc496270147"/>
     </w:p>
     <w:p>
       <w:pPr>
@@ -711,8 +878,8 @@
         </w:rPr>
         <w:t>Intended Audience</w:t>
       </w:r>
-      <w:bookmarkEnd w:id="4"/>
       <w:bookmarkEnd w:id="5"/>
+      <w:bookmarkEnd w:id="6"/>
     </w:p>
     <w:p>
       <w:pPr>
@@ -1832,7 +1999,17 @@
           <w:szCs w:val="24"/>
           <w:lang w:val="en-GB"/>
         </w:rPr>
-        <w:t>the full name of the user, the location where</w:t>
+        <w:t xml:space="preserve">the full name of the </w:t>
+      </w:r>
+      <w:r>
+        <w:rPr>
+          <w:rFonts w:ascii="Calibri Light" w:eastAsia="Meiryo UI" w:hAnsi="Calibri Light" w:cs="Calibri Light"/>
+          <w:sz w:val="24"/>
+          <w:szCs w:val="24"/>
+          <w:lang w:val="en-GB"/>
+        </w:rPr>
+        <w:lastRenderedPageBreak/>
+        <w:t>user, the location where</w:t>
       </w:r>
       <w:r>
         <w:rPr>
@@ -1869,7 +2046,6 @@
           <w:szCs w:val="24"/>
           <w:lang w:val="en-GB"/>
         </w:rPr>
-        <w:lastRenderedPageBreak/>
         <w:t>JSON</w:t>
       </w:r>
     </w:p>
@@ -2265,27 +2441,18 @@
           <w:lang w:val="en-GB"/>
         </w:rPr>
       </w:pPr>
-      <w:bookmarkStart w:id="6" w:name="_Toc343254485"/>
-      <w:bookmarkStart w:id="7" w:name="_Toc343255049"/>
-      <w:bookmarkEnd w:id="6"/>
+      <w:bookmarkStart w:id="7" w:name="_Toc343254485"/>
+      <w:bookmarkStart w:id="8" w:name="_Toc343255049"/>
       <w:bookmarkEnd w:id="7"/>
-      <w:r>
-        <w:rPr>
-          <w:rFonts w:ascii="Calibri Light" w:eastAsia="Meiryo UI" w:hAnsi="Calibri Light" w:cs="Calibri Light"/>
-          <w:sz w:val="24"/>
-          <w:szCs w:val="24"/>
-          <w:lang w:val="en-GB"/>
-        </w:rPr>
-        <w:t xml:space="preserve">NODE.JS </w:t>
-      </w:r>
-      <w:r>
-        <w:rPr>
-          <w:rFonts w:ascii="Calibri Light" w:eastAsia="Meiryo UI" w:hAnsi="Calibri Light" w:cs="Calibri Light"/>
-          <w:sz w:val="24"/>
-          <w:szCs w:val="24"/>
-          <w:lang w:val="en-GB"/>
-        </w:rPr>
-        <w:t>DEPENDENCIES</w:t>
+      <w:bookmarkEnd w:id="8"/>
+      <w:r>
+        <w:rPr>
+          <w:rFonts w:ascii="Calibri Light" w:eastAsia="Meiryo UI" w:hAnsi="Calibri Light" w:cs="Calibri Light"/>
+          <w:sz w:val="24"/>
+          <w:szCs w:val="24"/>
+          <w:lang w:val="en-GB"/>
+        </w:rPr>
+        <w:t>NODE.JS DEPENDENCIES</w:t>
       </w:r>
     </w:p>
     <w:p>
@@ -2428,8 +2595,6 @@
         </w:rPr>
         <w:t>the JSON/XML/XSD/XSL</w:t>
       </w:r>
-      <w:bookmarkStart w:id="8" w:name="_GoBack"/>
-      <w:bookmarkEnd w:id="8"/>
       <w:r>
         <w:rPr>
           <w:rFonts w:ascii="Calibri Light" w:eastAsia="Meiryo UI" w:hAnsi="Calibri Light" w:cs="Calibri Light"/>
@@ -2456,16 +2621,7 @@
           <w:szCs w:val="24"/>
           <w:lang w:val="en-GB"/>
         </w:rPr>
-        <w:t>Js2xmlparser</w:t>
-      </w:r>
-      <w:r>
-        <w:rPr>
-          <w:rFonts w:ascii="Calibri Light" w:eastAsia="Meiryo UI" w:hAnsi="Calibri Light" w:cs="Calibri Light"/>
-          <w:sz w:val="24"/>
-          <w:szCs w:val="24"/>
-          <w:lang w:val="en-GB"/>
-        </w:rPr>
-        <w:t>: used to convert JSON to XML.</w:t>
+        <w:t>Js2xmlparser: used to convert JSON to XML.</w:t>
       </w:r>
     </w:p>
     <w:p>
@@ -2633,7 +2789,12 @@
     <w:p>
       <w:pPr>
         <w:rPr>
-          <w:rFonts w:ascii="Calibri Light" w:eastAsia="Meiryo UI" w:hAnsi="Calibri Light" w:cs="Calibri Light"/>
+          <w:rStyle w:val="BookTitle"/>
+          <w:rFonts w:ascii="Calibri Light" w:eastAsia="Meiryo UI" w:hAnsi="Calibri Light" w:cs="Calibri Light"/>
+          <w:b w:val="0"/>
+          <w:bCs w:val="0"/>
+          <w:smallCaps w:val="0"/>
+          <w:spacing w:val="0"/>
           <w:sz w:val="24"/>
           <w:szCs w:val="24"/>
           <w:lang w:val="en-GB"/>
@@ -2675,32 +2836,10 @@
         </w:rPr>
         <w:t>onvert XML to JSON</w:t>
       </w:r>
-    </w:p>
-    <w:p>
-      <w:pPr>
-        <w:rPr>
-          <w:rStyle w:val="BookTitle"/>
-          <w:rFonts w:ascii="Calibri Light" w:eastAsia="Meiryo UI" w:hAnsi="Calibri Light" w:cs="Calibri Light"/>
-          <w:color w:val="404040" w:themeColor="text1" w:themeTint="BF"/>
-          <w:sz w:val="24"/>
-          <w:szCs w:val="24"/>
-        </w:rPr>
-      </w:pPr>
-    </w:p>
-    <w:p>
-      <w:pPr>
-        <w:rPr>
-          <w:rStyle w:val="BookTitle"/>
-          <w:rFonts w:ascii="Calibri Light" w:eastAsia="Meiryo UI" w:hAnsi="Calibri Light" w:cs="Calibri Light"/>
-          <w:color w:val="404040" w:themeColor="text1" w:themeTint="BF"/>
-          <w:sz w:val="24"/>
-          <w:szCs w:val="24"/>
-        </w:rPr>
-      </w:pPr>
     </w:p>
     <w:sectPr>
-      <w:headerReference w:type="default" r:id="rId9"/>
-      <w:footerReference w:type="default" r:id="rId10"/>
+      <w:headerReference w:type="default" r:id="rId10"/>
+      <w:footerReference w:type="default" r:id="rId11"/>
       <w:pgSz w:w="11906" w:h="16838"/>
       <w:pgMar w:top="1440" w:right="1440" w:bottom="1440" w:left="1440" w:header="708" w:footer="708" w:gutter="0"/>
       <w:cols w:space="708"/>
@@ -2769,7 +2908,7 @@
           <w:rPr>
             <w:noProof/>
           </w:rPr>
-          <w:t>3</w:t>
+          <w:t>4</w:t>
         </w:r>
         <w:r>
           <w:rPr>
@@ -7617,6 +7756,16 @@
       </w:tblBorders>
     </w:tblPr>
   </w:style>
+  <w:style w:type="character" w:styleId="UnresolvedMention">
+    <w:name w:val="Unresolved Mention"/>
+    <w:basedOn w:val="DefaultParagraphFont"/>
+    <w:uiPriority w:val="99"/>
+    <w:rsid w:val="005B0220"/>
+    <w:rPr>
+      <w:color w:val="808080"/>
+      <w:shd w:val="clear" w:color="auto" w:fill="E6E6E6"/>
+    </w:rPr>
+  </w:style>
 </w:styles>
 </file>
 
@@ -7933,7 +8082,7 @@
 </file>
 
 <file path=customXml/itemProps1.xml><?xml version="1.0" encoding="utf-8"?>
-<ds:datastoreItem xmlns:ds="http://schemas.openxmlformats.org/officeDocument/2006/customXml" ds:itemID="{1448B31A-C514-465E-9EC8-969EE61BEF00}">
+<ds:datastoreItem xmlns:ds="http://schemas.openxmlformats.org/officeDocument/2006/customXml" ds:itemID="{0C6C9B16-8385-4497-BA2C-F96CEF6B11CA}">
   <ds:schemaRefs>
     <ds:schemaRef ds:uri="http://schemas.openxmlformats.org/officeDocument/2006/bibliography"/>
   </ds:schemaRefs>

</xml_diff>